<commit_message>
Menu button rotate javascript
</commit_message>
<xml_diff>
--- a/Commnads and other info.docx
+++ b/Commnads and other info.docx
@@ -6,6 +6,8 @@
       <w:pPr>
         <w:pStyle w:val="Title"/>
       </w:pPr>
+      <w:bookmarkStart w:id="0" w:name="_GoBack"/>
+      <w:bookmarkEnd w:id="0"/>
       <w:r>
         <w:t>Commands and set up help</w:t>
       </w:r>
@@ -623,8 +625,6 @@
         </w:rPr>
         <w:t>so 6 rem – 16*6px</w:t>
       </w:r>
-      <w:bookmarkStart w:id="0" w:name="_GoBack"/>
-      <w:bookmarkEnd w:id="0"/>
     </w:p>
     <w:sectPr>
       <w:pgSz w:w="12240" w:h="15840"/>

</xml_diff>